<commit_message>
Add map + current location on map
</commit_message>
<xml_diff>
--- a/Report.docx
+++ b/Report.docx
@@ -1209,13 +1209,13 @@
       <w:pPr>
         <w:pStyle w:val="Kop1"/>
         <w:rPr>
-          <w:lang w:val="nl-BE"/>
+          <w:lang w:val="en-US"/>
         </w:rPr>
       </w:pPr>
       <w:bookmarkStart w:id="1" w:name="_Toc122105893"/>
       <w:r>
         <w:rPr>
-          <w:lang w:val="nl-BE"/>
+          <w:lang w:val="en-US"/>
         </w:rPr>
         <w:lastRenderedPageBreak/>
         <w:t>Frameworks &amp; Technologies</w:t>
@@ -3272,7 +3272,7 @@
           <w:color w:val="D4D4D4"/>
           <w:sz w:val="21"/>
           <w:szCs w:val="21"/>
-          <w:lang w:val="nl-BE" w:eastAsia="nl-BE"/>
+          <w:lang w:val="en-US" w:eastAsia="nl-BE"/>
         </w:rPr>
       </w:pPr>
       <w:r>
@@ -3281,7 +3281,7 @@
           <w:color w:val="D16969"/>
           <w:sz w:val="21"/>
           <w:szCs w:val="21"/>
-          <w:lang w:val="nl-BE" w:eastAsia="nl-BE"/>
+          <w:lang w:val="en-US" w:eastAsia="nl-BE"/>
         </w:rPr>
         <w:t>/</w:t>
       </w:r>
@@ -3291,7 +3291,7 @@
           <w:color w:val="CE9178"/>
           <w:sz w:val="21"/>
           <w:szCs w:val="21"/>
-          <w:lang w:val="nl-BE" w:eastAsia="nl-BE"/>
+          <w:lang w:val="en-US" w:eastAsia="nl-BE"/>
         </w:rPr>
         <w:t>(?=</w:t>
       </w:r>
@@ -3301,7 +3301,7 @@
           <w:color w:val="D16969"/>
           <w:sz w:val="21"/>
           <w:szCs w:val="21"/>
-          <w:lang w:val="nl-BE" w:eastAsia="nl-BE"/>
+          <w:lang w:val="en-US" w:eastAsia="nl-BE"/>
         </w:rPr>
         <w:t>.</w:t>
       </w:r>
@@ -3311,7 +3311,7 @@
           <w:color w:val="D7BA7D"/>
           <w:sz w:val="21"/>
           <w:szCs w:val="21"/>
-          <w:lang w:val="nl-BE" w:eastAsia="nl-BE"/>
+          <w:lang w:val="en-US" w:eastAsia="nl-BE"/>
         </w:rPr>
         <w:t>*</w:t>
       </w:r>
@@ -3321,7 +3321,7 @@
           <w:color w:val="D16969"/>
           <w:sz w:val="21"/>
           <w:szCs w:val="21"/>
-          <w:lang w:val="nl-BE" w:eastAsia="nl-BE"/>
+          <w:lang w:val="en-US" w:eastAsia="nl-BE"/>
         </w:rPr>
         <w:t>\d</w:t>
       </w:r>
@@ -3331,7 +3331,7 @@
           <w:color w:val="CE9178"/>
           <w:sz w:val="21"/>
           <w:szCs w:val="21"/>
-          <w:lang w:val="nl-BE" w:eastAsia="nl-BE"/>
+          <w:lang w:val="en-US" w:eastAsia="nl-BE"/>
         </w:rPr>
         <w:t>)(?=</w:t>
       </w:r>
@@ -3341,7 +3341,7 @@
           <w:color w:val="D16969"/>
           <w:sz w:val="21"/>
           <w:szCs w:val="21"/>
-          <w:lang w:val="nl-BE" w:eastAsia="nl-BE"/>
+          <w:lang w:val="en-US" w:eastAsia="nl-BE"/>
         </w:rPr>
         <w:t>.</w:t>
       </w:r>
@@ -3351,7 +3351,7 @@
           <w:color w:val="D7BA7D"/>
           <w:sz w:val="21"/>
           <w:szCs w:val="21"/>
-          <w:lang w:val="nl-BE" w:eastAsia="nl-BE"/>
+          <w:lang w:val="en-US" w:eastAsia="nl-BE"/>
         </w:rPr>
         <w:t>*</w:t>
       </w:r>
@@ -3361,7 +3361,7 @@
           <w:color w:val="CE9178"/>
           <w:sz w:val="21"/>
           <w:szCs w:val="21"/>
-          <w:lang w:val="nl-BE" w:eastAsia="nl-BE"/>
+          <w:lang w:val="en-US" w:eastAsia="nl-BE"/>
         </w:rPr>
         <w:t>[</w:t>
       </w:r>
@@ -3371,31 +3371,49 @@
           <w:color w:val="D16969"/>
           <w:sz w:val="21"/>
           <w:szCs w:val="21"/>
-          <w:lang w:val="nl-BE" w:eastAsia="nl-BE"/>
-        </w:rPr>
-        <w:t>a-</w:t>
-      </w:r>
-      <w:proofErr w:type="spellStart"/>
+          <w:lang w:val="en-US" w:eastAsia="nl-BE"/>
+        </w:rPr>
+        <w:t>a-z</w:t>
+      </w:r>
+      <w:r>
+        <w:rPr>
+          <w:rFonts w:ascii="Consolas" w:eastAsia="Times New Roman" w:hAnsi="Consolas" w:cs="Times New Roman"/>
+          <w:color w:val="CE9178"/>
+          <w:sz w:val="21"/>
+          <w:szCs w:val="21"/>
+          <w:lang w:val="en-US" w:eastAsia="nl-BE"/>
+        </w:rPr>
+        <w:t>])(?=</w:t>
+      </w:r>
       <w:r>
         <w:rPr>
           <w:rFonts w:ascii="Consolas" w:eastAsia="Times New Roman" w:hAnsi="Consolas" w:cs="Times New Roman"/>
           <w:color w:val="D16969"/>
           <w:sz w:val="21"/>
           <w:szCs w:val="21"/>
-          <w:lang w:val="nl-BE" w:eastAsia="nl-BE"/>
-        </w:rPr>
-        <w:t>z</w:t>
-      </w:r>
-      <w:proofErr w:type="spellEnd"/>
+          <w:lang w:val="en-US" w:eastAsia="nl-BE"/>
+        </w:rPr>
+        <w:t>.</w:t>
+      </w:r>
+      <w:r>
+        <w:rPr>
+          <w:rFonts w:ascii="Consolas" w:eastAsia="Times New Roman" w:hAnsi="Consolas" w:cs="Times New Roman"/>
+          <w:color w:val="D7BA7D"/>
+          <w:sz w:val="21"/>
+          <w:szCs w:val="21"/>
+          <w:lang w:val="en-US" w:eastAsia="nl-BE"/>
+        </w:rPr>
+        <w:t>*</w:t>
+      </w:r>
       <w:r>
         <w:rPr>
           <w:rFonts w:ascii="Consolas" w:eastAsia="Times New Roman" w:hAnsi="Consolas" w:cs="Times New Roman"/>
           <w:color w:val="CE9178"/>
           <w:sz w:val="21"/>
           <w:szCs w:val="21"/>
-          <w:lang w:val="nl-BE" w:eastAsia="nl-BE"/>
-        </w:rPr>
-        <w:t>])(?=</w:t>
+          <w:lang w:val="en-US" w:eastAsia="nl-BE"/>
+        </w:rPr>
+        <w:t>[</w:t>
       </w:r>
       <w:r>
         <w:rPr>
@@ -3403,7 +3421,27 @@
           <w:color w:val="D16969"/>
           <w:sz w:val="21"/>
           <w:szCs w:val="21"/>
-          <w:lang w:val="nl-BE" w:eastAsia="nl-BE"/>
+          <w:lang w:val="en-US" w:eastAsia="nl-BE"/>
+        </w:rPr>
+        <w:t>A-Z</w:t>
+      </w:r>
+      <w:r>
+        <w:rPr>
+          <w:rFonts w:ascii="Consolas" w:eastAsia="Times New Roman" w:hAnsi="Consolas" w:cs="Times New Roman"/>
+          <w:color w:val="CE9178"/>
+          <w:sz w:val="21"/>
+          <w:szCs w:val="21"/>
+          <w:lang w:val="en-US" w:eastAsia="nl-BE"/>
+        </w:rPr>
+        <w:t>])</w:t>
+      </w:r>
+      <w:r>
+        <w:rPr>
+          <w:rFonts w:ascii="Consolas" w:eastAsia="Times New Roman" w:hAnsi="Consolas" w:cs="Times New Roman"/>
+          <w:color w:val="D16969"/>
+          <w:sz w:val="21"/>
+          <w:szCs w:val="21"/>
+          <w:lang w:val="en-US" w:eastAsia="nl-BE"/>
         </w:rPr>
         <w:t>.</w:t>
       </w:r>
@@ -3413,19 +3451,9 @@
           <w:color w:val="D7BA7D"/>
           <w:sz w:val="21"/>
           <w:szCs w:val="21"/>
-          <w:lang w:val="nl-BE" w:eastAsia="nl-BE"/>
-        </w:rPr>
-        <w:t>*</w:t>
-      </w:r>
-      <w:r>
-        <w:rPr>
-          <w:rFonts w:ascii="Consolas" w:eastAsia="Times New Roman" w:hAnsi="Consolas" w:cs="Times New Roman"/>
-          <w:color w:val="CE9178"/>
-          <w:sz w:val="21"/>
-          <w:szCs w:val="21"/>
-          <w:lang w:val="nl-BE" w:eastAsia="nl-BE"/>
-        </w:rPr>
-        <w:t>[</w:t>
+          <w:lang w:val="en-US" w:eastAsia="nl-BE"/>
+        </w:rPr>
+        <w:t>{6,}</w:t>
       </w:r>
       <w:r>
         <w:rPr>
@@ -3433,47 +3461,7 @@
           <w:color w:val="D16969"/>
           <w:sz w:val="21"/>
           <w:szCs w:val="21"/>
-          <w:lang w:val="nl-BE" w:eastAsia="nl-BE"/>
-        </w:rPr>
-        <w:t>A-Z</w:t>
-      </w:r>
-      <w:r>
-        <w:rPr>
-          <w:rFonts w:ascii="Consolas" w:eastAsia="Times New Roman" w:hAnsi="Consolas" w:cs="Times New Roman"/>
-          <w:color w:val="CE9178"/>
-          <w:sz w:val="21"/>
-          <w:szCs w:val="21"/>
-          <w:lang w:val="nl-BE" w:eastAsia="nl-BE"/>
-        </w:rPr>
-        <w:t>])</w:t>
-      </w:r>
-      <w:r>
-        <w:rPr>
-          <w:rFonts w:ascii="Consolas" w:eastAsia="Times New Roman" w:hAnsi="Consolas" w:cs="Times New Roman"/>
-          <w:color w:val="D16969"/>
-          <w:sz w:val="21"/>
-          <w:szCs w:val="21"/>
-          <w:lang w:val="nl-BE" w:eastAsia="nl-BE"/>
-        </w:rPr>
-        <w:t>.</w:t>
-      </w:r>
-      <w:r>
-        <w:rPr>
-          <w:rFonts w:ascii="Consolas" w:eastAsia="Times New Roman" w:hAnsi="Consolas" w:cs="Times New Roman"/>
-          <w:color w:val="D7BA7D"/>
-          <w:sz w:val="21"/>
-          <w:szCs w:val="21"/>
-          <w:lang w:val="nl-BE" w:eastAsia="nl-BE"/>
-        </w:rPr>
-        <w:t>{6,}</w:t>
-      </w:r>
-      <w:r>
-        <w:rPr>
-          <w:rFonts w:ascii="Consolas" w:eastAsia="Times New Roman" w:hAnsi="Consolas" w:cs="Times New Roman"/>
-          <w:color w:val="D16969"/>
-          <w:sz w:val="21"/>
-          <w:szCs w:val="21"/>
-          <w:lang w:val="nl-BE" w:eastAsia="nl-BE"/>
+          <w:lang w:val="en-US" w:eastAsia="nl-BE"/>
         </w:rPr>
         <w:t>/</w:t>
       </w:r>
@@ -3597,6 +3585,52 @@
           <w:lang w:val="en-US"/>
         </w:rPr>
         <w:t xml:space="preserve"> Our server performs this with the help of Express middleware functions where we put one intermediate function for each value</w:t>
+      </w:r>
+    </w:p>
+    <w:p>
+      <w:pPr>
+        <w:rPr>
+          <w:lang w:val="en-US"/>
+        </w:rPr>
+      </w:pPr>
+      <w:r>
+        <w:rPr>
+          <w:lang w:val="en-US"/>
+        </w:rPr>
+        <w:br w:type="page"/>
+      </w:r>
+    </w:p>
+    <w:p>
+      <w:pPr>
+        <w:pStyle w:val="Kop1"/>
+        <w:rPr>
+          <w:lang w:val="en-US"/>
+        </w:rPr>
+      </w:pPr>
+      <w:r>
+        <w:rPr>
+          <w:lang w:val="en-US"/>
+        </w:rPr>
+        <w:lastRenderedPageBreak/>
+        <w:t>Resources</w:t>
+      </w:r>
+    </w:p>
+    <w:p>
+      <w:pPr>
+        <w:pStyle w:val="Lijstalinea"/>
+        <w:numPr>
+          <w:ilvl w:val="0"/>
+          <w:numId w:val="16"/>
+        </w:numPr>
+        <w:rPr>
+          <w:lang w:val="en-US"/>
+        </w:rPr>
+      </w:pPr>
+      <w:r>
+        <w:rPr>
+          <w:lang w:val="en-US"/>
+        </w:rPr>
+        <w:t>https://github.com/vue-leaflet/Vue2Leaflet/issues/476</w:t>
       </w:r>
     </w:p>
     <w:sectPr>
@@ -4070,6 +4104,119 @@
     </w:lvl>
   </w:abstractNum>
   <w:abstractNum w:abstractNumId="12" w15:restartNumberingAfterBreak="0">
+    <w:nsid w:val="371608C4"/>
+    <w:multiLevelType w:val="hybridMultilevel"/>
+    <w:tmpl w:val="15108A54"/>
+    <w:lvl w:ilvl="0" w:tplc="08130001">
+      <w:start w:val="1"/>
+      <w:numFmt w:val="bullet"/>
+      <w:lvlText w:val=""/>
+      <w:lvlJc w:val="left"/>
+      <w:pPr>
+        <w:ind w:left="720" w:hanging="360"/>
+      </w:pPr>
+      <w:rPr>
+        <w:rFonts w:ascii="Symbol" w:hAnsi="Symbol" w:hint="default"/>
+      </w:rPr>
+    </w:lvl>
+    <w:lvl w:ilvl="1" w:tplc="08130003" w:tentative="1">
+      <w:start w:val="1"/>
+      <w:numFmt w:val="bullet"/>
+      <w:lvlText w:val="o"/>
+      <w:lvlJc w:val="left"/>
+      <w:pPr>
+        <w:ind w:left="1440" w:hanging="360"/>
+      </w:pPr>
+      <w:rPr>
+        <w:rFonts w:ascii="Courier New" w:hAnsi="Courier New" w:cs="Courier New" w:hint="default"/>
+      </w:rPr>
+    </w:lvl>
+    <w:lvl w:ilvl="2" w:tplc="08130005" w:tentative="1">
+      <w:start w:val="1"/>
+      <w:numFmt w:val="bullet"/>
+      <w:lvlText w:val=""/>
+      <w:lvlJc w:val="left"/>
+      <w:pPr>
+        <w:ind w:left="2160" w:hanging="360"/>
+      </w:pPr>
+      <w:rPr>
+        <w:rFonts w:ascii="Wingdings" w:hAnsi="Wingdings" w:hint="default"/>
+      </w:rPr>
+    </w:lvl>
+    <w:lvl w:ilvl="3" w:tplc="08130001" w:tentative="1">
+      <w:start w:val="1"/>
+      <w:numFmt w:val="bullet"/>
+      <w:lvlText w:val=""/>
+      <w:lvlJc w:val="left"/>
+      <w:pPr>
+        <w:ind w:left="2880" w:hanging="360"/>
+      </w:pPr>
+      <w:rPr>
+        <w:rFonts w:ascii="Symbol" w:hAnsi="Symbol" w:hint="default"/>
+      </w:rPr>
+    </w:lvl>
+    <w:lvl w:ilvl="4" w:tplc="08130003" w:tentative="1">
+      <w:start w:val="1"/>
+      <w:numFmt w:val="bullet"/>
+      <w:lvlText w:val="o"/>
+      <w:lvlJc w:val="left"/>
+      <w:pPr>
+        <w:ind w:left="3600" w:hanging="360"/>
+      </w:pPr>
+      <w:rPr>
+        <w:rFonts w:ascii="Courier New" w:hAnsi="Courier New" w:cs="Courier New" w:hint="default"/>
+      </w:rPr>
+    </w:lvl>
+    <w:lvl w:ilvl="5" w:tplc="08130005" w:tentative="1">
+      <w:start w:val="1"/>
+      <w:numFmt w:val="bullet"/>
+      <w:lvlText w:val=""/>
+      <w:lvlJc w:val="left"/>
+      <w:pPr>
+        <w:ind w:left="4320" w:hanging="360"/>
+      </w:pPr>
+      <w:rPr>
+        <w:rFonts w:ascii="Wingdings" w:hAnsi="Wingdings" w:hint="default"/>
+      </w:rPr>
+    </w:lvl>
+    <w:lvl w:ilvl="6" w:tplc="08130001" w:tentative="1">
+      <w:start w:val="1"/>
+      <w:numFmt w:val="bullet"/>
+      <w:lvlText w:val=""/>
+      <w:lvlJc w:val="left"/>
+      <w:pPr>
+        <w:ind w:left="5040" w:hanging="360"/>
+      </w:pPr>
+      <w:rPr>
+        <w:rFonts w:ascii="Symbol" w:hAnsi="Symbol" w:hint="default"/>
+      </w:rPr>
+    </w:lvl>
+    <w:lvl w:ilvl="7" w:tplc="08130003" w:tentative="1">
+      <w:start w:val="1"/>
+      <w:numFmt w:val="bullet"/>
+      <w:lvlText w:val="o"/>
+      <w:lvlJc w:val="left"/>
+      <w:pPr>
+        <w:ind w:left="5760" w:hanging="360"/>
+      </w:pPr>
+      <w:rPr>
+        <w:rFonts w:ascii="Courier New" w:hAnsi="Courier New" w:cs="Courier New" w:hint="default"/>
+      </w:rPr>
+    </w:lvl>
+    <w:lvl w:ilvl="8" w:tplc="08130005" w:tentative="1">
+      <w:start w:val="1"/>
+      <w:numFmt w:val="bullet"/>
+      <w:lvlText w:val=""/>
+      <w:lvlJc w:val="left"/>
+      <w:pPr>
+        <w:ind w:left="6480" w:hanging="360"/>
+      </w:pPr>
+      <w:rPr>
+        <w:rFonts w:ascii="Wingdings" w:hAnsi="Wingdings" w:hint="default"/>
+      </w:rPr>
+    </w:lvl>
+  </w:abstractNum>
+  <w:abstractNum w:abstractNumId="13" w15:restartNumberingAfterBreak="0">
     <w:nsid w:val="47164D09"/>
     <w:multiLevelType w:val="multilevel"/>
     <w:tmpl w:val="0409001F"/>
@@ -4168,7 +4315,7 @@
     <w:abstractNumId w:val="9"/>
   </w:num>
   <w:num w:numId="5" w16cid:durableId="805901333">
-    <w:abstractNumId w:val="12"/>
+    <w:abstractNumId w:val="13"/>
   </w:num>
   <w:num w:numId="6" w16cid:durableId="1423912067">
     <w:abstractNumId w:val="10"/>
@@ -4199,6 +4346,9 @@
   </w:num>
   <w:num w:numId="15" w16cid:durableId="1085029674">
     <w:abstractNumId w:val="0"/>
+  </w:num>
+  <w:num w:numId="16" w16cid:durableId="1394962547">
+    <w:abstractNumId w:val="12"/>
   </w:num>
 </w:numbering>
 </file>
@@ -5630,6 +5780,18 @@
       <w:shd w:val="clear" w:color="auto" w:fill="E1DFDD"/>
     </w:rPr>
   </w:style>
+  <w:style w:type="paragraph" w:styleId="Lijstalinea">
+    <w:name w:val="List Paragraph"/>
+    <w:basedOn w:val="Standaard"/>
+    <w:uiPriority w:val="34"/>
+    <w:unhideWhenUsed/>
+    <w:qFormat/>
+    <w:rsid w:val="00F82690"/>
+    <w:pPr>
+      <w:ind w:left="720"/>
+      <w:contextualSpacing/>
+    </w:pPr>
+  </w:style>
 </w:styles>
 </file>
 

</xml_diff>